<commit_message>
Version for WG review
</commit_message>
<xml_diff>
--- a/pandoc/word/FHIRandRDAMetrics.docx
+++ b/pandoc/word/FHIRandRDAMetrics.docx
@@ -111,10 +111,10 @@
       </w:tblPr>
       <w:tblGrid>
         <w:gridCol w:w="1914"/>
-        <w:gridCol w:w="2192"/>
+        <w:gridCol w:w="2214"/>
         <w:gridCol w:w="1501"/>
-        <w:gridCol w:w="3876"/>
-        <w:gridCol w:w="4788"/>
+        <w:gridCol w:w="4000"/>
+        <w:gridCol w:w="4642"/>
       </w:tblGrid>
       <w:tr>
         <w:tc>
@@ -523,7 +523,31 @@
               <w:rPr>
                 <w:lang w:val="en-US"/>
               </w:rPr>
-              <w:t>If there are no doubts that metadata are the “data about data”, but more complex is to turn this definition in the reality with a clear distinction between data and metadata. In fact, what is “data” and what is “metadata” is a matter of perspective: based on the context, the same information can be considered as part of the data or of the metadata. </w:t>
+              <w:t>If there are no doubts that metadata are the “data about data”, more complex is to turn this definition in the reality</w:t>
+            </w:r>
+            <w:r>
+              <w:rPr>
+                <w:lang w:val="en-US"/>
+              </w:rPr>
+              <w:t>,</w:t>
+            </w:r>
+            <w:r>
+              <w:rPr>
+                <w:lang w:val="en-US"/>
+              </w:rPr>
+              <w:t xml:space="preserve"> with a clear distinction between data and metadata. In fact, what is “data” and what is “metadata” is a matter of perspective: based on the context, the same information can be </w:t>
+            </w:r>
+            <w:r>
+              <w:rPr>
+                <w:lang w:val="en-US"/>
+              </w:rPr>
+              <w:t xml:space="preserve">in fact </w:t>
+            </w:r>
+            <w:r>
+              <w:rPr>
+                <w:lang w:val="en-US"/>
+              </w:rPr>
+              <w:t>considered as part of the data or of the metadata. </w:t>
             </w:r>
           </w:p>
           <w:p>
@@ -553,14 +577,71 @@
               <w:rPr>
                 <w:lang w:val="en-US"/>
               </w:rPr>
-              <w:t xml:space="preserve">A pragmatic approach is therefore suggested in the evaluation of this requirement,  determining case by case, and in dependence of the type of data (study level or </w:t>
+              <w:t xml:space="preserve">A pragmatic approach is therefore suggested in the evaluation of this </w:t>
+            </w:r>
+            <w:r>
+              <w:rPr>
+                <w:lang w:val="en-US"/>
+              </w:rPr>
+              <w:t>requirement, determining</w:t>
+            </w:r>
+            <w:r>
+              <w:rPr>
+                <w:lang w:val="en-US"/>
+              </w:rPr>
+              <w:t xml:space="preserve"> case by case, and in dependence </w:t>
             </w:r>
             <w:r>
               <w:rPr>
                 <w:lang w:val="en-US"/>
               </w:rPr>
               <w:lastRenderedPageBreak/>
-              <w:t>subject level data), what are the actual information to label as metadata, that should and can be distinguished by the associated data. Assuming that other information, that could be considered as well as metadata might be recorded in the same object , recording the data.</w:t>
+              <w:t xml:space="preserve">of the type of data (study level or subject level data), what are the actual information to label as metadata, that should and can be distinguished by the associated data. </w:t>
+            </w:r>
+          </w:p>
+          <w:p>
+            <w:pPr>
+              <w:pStyle w:val="NormaleWeb"/>
+              <w:spacing w:before="150" w:beforeAutospacing="0" w:after="0" w:afterAutospacing="0"/>
+              <w:rPr>
+                <w:lang w:val="en-US"/>
+              </w:rPr>
+            </w:pPr>
+            <w:r>
+              <w:rPr>
+                <w:lang w:val="en-US"/>
+              </w:rPr>
+              <w:t>O</w:t>
+            </w:r>
+            <w:r>
+              <w:rPr>
+                <w:lang w:val="en-US"/>
+              </w:rPr>
+              <w:t xml:space="preserve">ther information, that could be considered as well as metadata might be recorded in the same object </w:t>
+            </w:r>
+            <w:r>
+              <w:rPr>
+                <w:lang w:val="en-US"/>
+              </w:rPr>
+              <w:t xml:space="preserve">containing the </w:t>
+            </w:r>
+            <w:r>
+              <w:rPr>
+                <w:lang w:val="en-US"/>
+              </w:rPr>
+              <w:t>data</w:t>
+            </w:r>
+            <w:r>
+              <w:rPr>
+                <w:lang w:val="en-US"/>
+              </w:rPr>
+              <w:t xml:space="preserve"> and used to search them</w:t>
+            </w:r>
+            <w:r>
+              <w:rPr>
+                <w:lang w:val="en-US"/>
+              </w:rPr>
+              <w:t>.</w:t>
             </w:r>
           </w:p>
         </w:tc>
@@ -1211,14 +1292,14 @@
               <w:rPr>
                 <w:lang w:val="en-US"/>
               </w:rPr>
-              <w:t xml:space="preserve">HL7 FHIR provides means to record metadata information and to enable the search of data based on them. Moreover through FHIR profiling </w:t>
+              <w:t xml:space="preserve">HL7 FHIR provides means to record metadata information and to enable the search of data based on them. </w:t>
             </w:r>
             <w:r>
               <w:rPr>
                 <w:lang w:val="en-US"/>
               </w:rPr>
               <w:lastRenderedPageBreak/>
-              <w:t>can enforce their adoption by implementers.</w:t>
+              <w:t>Moreover through FHIR profiling can enforce their adoption by implementers.</w:t>
             </w:r>
           </w:p>
           <w:p>
@@ -1268,14 +1349,14 @@
                 <w:lang w:val="en-US"/>
               </w:rPr>
               <w:lastRenderedPageBreak/>
-              <w:t xml:space="preserve">The rationale behind this principle is that someone should be able to find data based on the information provided by their metadata, </w:t>
+              <w:t xml:space="preserve">The rationale behind this principle is that someone should be able to find data based on the information provided by their </w:t>
             </w:r>
             <w:r>
               <w:rPr>
                 <w:lang w:val="en-US"/>
               </w:rPr>
               <w:lastRenderedPageBreak/>
-              <w:t>even without the data’s identifier (adapted from GO-FAIR F2 principle). </w:t>
+              <w:t>metadata, even without the data’s identifier (adapted from GO-FAIR F2 principle). </w:t>
             </w:r>
           </w:p>
           <w:p>
@@ -1495,14 +1576,14 @@
               <w:rPr>
                 <w:lang w:val="en-US"/>
               </w:rPr>
-              <w:t xml:space="preserve">This is in general true, the way this is satisfied depends on how metadata and data are represented in HL7 FHIR. (See also RDA-F1-01M) FHIR provides several mechanisms to refer other FHIR resources documenting data; implementers </w:t>
+              <w:t xml:space="preserve">This is in general true, the way this is satisfied depends on how metadata and data are represented in HL7 FHIR. (See also RDA-F1-01M) FHIR provides several mechanisms to refer other FHIR resources documenting </w:t>
             </w:r>
             <w:r>
               <w:rPr>
                 <w:lang w:val="en-US"/>
               </w:rPr>
               <w:lastRenderedPageBreak/>
-              <w:t>should declare how this is realized; possibly through community FHIR profiles and Implementation Guides.</w:t>
+              <w:t>data; implementers should declare how this is realized; possibly through community FHIR profiles and Implementation Guides.</w:t>
             </w:r>
           </w:p>
         </w:tc>
@@ -1549,14 +1630,14 @@
                 <w:lang w:val="en-US"/>
               </w:rPr>
               <w:br/>
-              <w:t xml:space="preserve">This can be done referencing the target FHIR resource, per business identifier or per url. </w:t>
+              <w:t xml:space="preserve">This can be done referencing the target </w:t>
             </w:r>
             <w:r>
               <w:rPr>
                 <w:lang w:val="en-US"/>
               </w:rPr>
               <w:lastRenderedPageBreak/>
-              <w:t>Implementers should use appropriate FHIR conformance resources to declare how this is done.</w:t>
+              <w:t>FHIR resource, per business identifier or per url. Implementers should use appropriate FHIR conformance resources to declare how this is done.</w:t>
             </w:r>
           </w:p>
         </w:tc>
@@ -1807,6 +1888,7 @@
               <w:rPr>
                 <w:lang w:val="en-US"/>
               </w:rPr>
+              <w:lastRenderedPageBreak/>
               <w:br/>
               <w:t>See also RDA-F2-01M and RDA-F3-01M</w:t>
             </w:r>
@@ -2292,7 +2374,14 @@
               <w:rPr>
                 <w:lang w:val="en-US"/>
               </w:rPr>
-              <w:t>The solution architecture should ensure that the metadata FHIR resource includes a reference to the actual data or information on how to access it directly or indirectly.</w:t>
+              <w:t xml:space="preserve">The solution architecture should ensure that the metadata FHIR resource includes a reference to the </w:t>
+            </w:r>
+            <w:r>
+              <w:rPr>
+                <w:lang w:val="en-US"/>
+              </w:rPr>
+              <w:lastRenderedPageBreak/>
+              <w:t>actual data or information on how to access it directly or indirectly.</w:t>
             </w:r>
           </w:p>
         </w:tc>
@@ -2748,39 +2837,47 @@
                 <w:lang w:val="en-US"/>
               </w:rPr>
               <w:br/>
-              <w:t>Communities can enforce this requirement by using community FHIR profiles and Implementation Guides.</w:t>
-            </w:r>
-          </w:p>
-        </w:tc>
-        <w:tc>
-          <w:tcPr>
-            <w:tcW w:w="0" w:type="auto"/>
-            <w:tcBorders>
-              <w:top w:val="single" w:sz="6" w:space="0" w:color="C1C7D0"/>
-              <w:left w:val="single" w:sz="6" w:space="0" w:color="C1C7D0"/>
-              <w:bottom w:val="single" w:sz="6" w:space="0" w:color="C1C7D0"/>
-              <w:right w:val="single" w:sz="6" w:space="0" w:color="C1C7D0"/>
-            </w:tcBorders>
-            <w:tcMar>
-              <w:top w:w="105" w:type="dxa"/>
-              <w:left w:w="150" w:type="dxa"/>
-              <w:bottom w:w="105" w:type="dxa"/>
-              <w:right w:w="150" w:type="dxa"/>
-            </w:tcMar>
-            <w:hideMark/>
-          </w:tcPr>
-          <w:p>
-            <w:pPr>
-              <w:pStyle w:val="NormaleWeb"/>
-              <w:spacing w:before="0" w:beforeAutospacing="0" w:after="0" w:afterAutospacing="0"/>
-              <w:rPr>
-                <w:lang w:val="en-US"/>
-              </w:rPr>
-            </w:pPr>
-            <w:r>
-              <w:rPr>
-                <w:lang w:val="en-US"/>
-              </w:rPr>
+              <w:t xml:space="preserve">Communities can enforce this requirement by using </w:t>
+            </w:r>
+            <w:r>
+              <w:rPr>
+                <w:lang w:val="en-US"/>
+              </w:rPr>
+              <w:lastRenderedPageBreak/>
+              <w:t>community FHIR profiles and Implementation Guides.</w:t>
+            </w:r>
+          </w:p>
+        </w:tc>
+        <w:tc>
+          <w:tcPr>
+            <w:tcW w:w="0" w:type="auto"/>
+            <w:tcBorders>
+              <w:top w:val="single" w:sz="6" w:space="0" w:color="C1C7D0"/>
+              <w:left w:val="single" w:sz="6" w:space="0" w:color="C1C7D0"/>
+              <w:bottom w:val="single" w:sz="6" w:space="0" w:color="C1C7D0"/>
+              <w:right w:val="single" w:sz="6" w:space="0" w:color="C1C7D0"/>
+            </w:tcBorders>
+            <w:tcMar>
+              <w:top w:w="105" w:type="dxa"/>
+              <w:left w:w="150" w:type="dxa"/>
+              <w:bottom w:w="105" w:type="dxa"/>
+              <w:right w:w="150" w:type="dxa"/>
+            </w:tcMar>
+            <w:hideMark/>
+          </w:tcPr>
+          <w:p>
+            <w:pPr>
+              <w:pStyle w:val="NormaleWeb"/>
+              <w:spacing w:before="0" w:beforeAutospacing="0" w:after="0" w:afterAutospacing="0"/>
+              <w:rPr>
+                <w:lang w:val="en-US"/>
+              </w:rPr>
+            </w:pPr>
+            <w:r>
+              <w:rPr>
+                <w:lang w:val="en-US"/>
+              </w:rPr>
+              <w:lastRenderedPageBreak/>
               <w:t>Please refer to RDA-F1-01M and RDA-F1-01D for the discussion on distinct and identifiable metadata and data FAIR objects.</w:t>
             </w:r>
           </w:p>
@@ -2819,7 +2916,6 @@
               <w:spacing w:before="0" w:beforeAutospacing="0" w:after="0" w:afterAutospacing="0"/>
             </w:pPr>
             <w:r>
-              <w:lastRenderedPageBreak/>
               <w:t>RDA-A1-03D</w:t>
             </w:r>
           </w:p>
@@ -11443,6 +11539,7 @@
   <w:style w:type="character" w:default="1" w:styleId="Carpredefinitoparagrafo">
     <w:name w:val="Default Paragraph Font"/>
     <w:uiPriority w:val="1"/>
+    <w:semiHidden/>
     <w:unhideWhenUsed/>
   </w:style>
   <w:style w:type="table" w:default="1" w:styleId="Tabellanormale">

</xml_diff>